<commit_message>
antes de la bolada
</commit_message>
<xml_diff>
--- a/informes/informe de impresora multifucnional kyocera almacen.docx
+++ b/informes/informe de impresora multifucnional kyocera almacen.docx
@@ -449,7 +449,13 @@
         <w:rPr>
           <w:rFonts w:ascii="Arial" w:eastAsia="Arial" w:hAnsi="Arial" w:cs="Arial"/>
         </w:rPr>
-        <w:t>1772</w:t>
+        <w:t>17</w:t>
+      </w:r>
+      <w:r>
+        <w:rPr>
+          <w:rFonts w:ascii="Arial" w:eastAsia="Arial" w:hAnsi="Arial" w:cs="Arial"/>
+        </w:rPr>
+        <w:t>51</w:t>
       </w:r>
       <w:r>
         <w:rPr>
@@ -538,7 +544,7 @@
         <w:rPr>
           <w:rFonts w:ascii="Arial" w:eastAsia="Arial" w:hAnsi="Arial" w:cs="Arial"/>
         </w:rPr>
-        <w:t>10</w:t>
+        <w:t>16</w:t>
       </w:r>
       <w:r>
         <w:rPr>
@@ -556,15 +562,7 @@
         <w:rPr>
           <w:rFonts w:ascii="Arial" w:eastAsia="Arial" w:hAnsi="Arial" w:cs="Arial"/>
         </w:rPr>
-        <w:t xml:space="preserve"> del 202</w:t>
-      </w:r>
-      <w:bookmarkStart w:id="0" w:name="_GoBack"/>
-      <w:bookmarkEnd w:id="0"/>
-      <w:r>
-        <w:rPr>
-          <w:rFonts w:ascii="Arial" w:eastAsia="Arial" w:hAnsi="Arial" w:cs="Arial"/>
-        </w:rPr>
-        <w:t>2</w:t>
+        <w:t xml:space="preserve"> del 2022</w:t>
       </w:r>
       <w:r>
         <w:rPr>
@@ -674,7 +672,7 @@
               </wp:inline>
             </w:drawing>
           </mc:Choice>
-          <mc:Fallback xmlns:cx="http://schemas.microsoft.com/office/drawing/2014/chartex" xmlns:cx1="http://schemas.microsoft.com/office/drawing/2015/9/8/chartex" xmlns:cx2="http://schemas.microsoft.com/office/drawing/2015/10/21/chartex" xmlns:cx3="http://schemas.microsoft.com/office/drawing/2016/5/9/chartex" xmlns:cx4="http://schemas.microsoft.com/office/drawing/2016/5/10/chartex" xmlns:cx5="http://schemas.microsoft.com/office/drawing/2016/5/11/chartex" xmlns:cx6="http://schemas.microsoft.com/office/drawing/2016/5/12/chartex" xmlns:cx7="http://schemas.microsoft.com/office/drawing/2016/5/13/chartex" xmlns:cx8="http://schemas.microsoft.com/office/drawing/2016/5/14/chartex" xmlns:aink="http://schemas.microsoft.com/office/drawing/2016/ink" xmlns:am3d="http://schemas.microsoft.com/office/drawing/2017/model3d" xmlns:w16cex="http://schemas.microsoft.com/office/word/2018/wordml/cex" xmlns:w16cid="http://schemas.microsoft.com/office/word/2016/wordml/cid" xmlns:w16="http://schemas.microsoft.com/office/word/2018/wordml" xmlns:w16sdtdh="http://schemas.microsoft.com/office/word/2020/wordml/sdtdatahash" xmlns:w16se="http://schemas.microsoft.com/office/word/2015/wordml/symex" xmlns:a="http://schemas.openxmlformats.org/drawingml/2006/main">
+          <mc:Fallback xmlns:a="http://schemas.openxmlformats.org/drawingml/2006/main" xmlns:w16se="http://schemas.microsoft.com/office/word/2015/wordml/symex" xmlns:w16sdtdh="http://schemas.microsoft.com/office/word/2020/wordml/sdtdatahash" xmlns:w16="http://schemas.microsoft.com/office/word/2018/wordml" xmlns:w16cid="http://schemas.microsoft.com/office/word/2016/wordml/cid" xmlns:w16cex="http://schemas.microsoft.com/office/word/2018/wordml/cex" xmlns:am3d="http://schemas.microsoft.com/office/drawing/2017/model3d" xmlns:aink="http://schemas.microsoft.com/office/drawing/2016/ink" xmlns:cx8="http://schemas.microsoft.com/office/drawing/2016/5/14/chartex" xmlns:cx7="http://schemas.microsoft.com/office/drawing/2016/5/13/chartex" xmlns:cx6="http://schemas.microsoft.com/office/drawing/2016/5/12/chartex" xmlns:cx5="http://schemas.microsoft.com/office/drawing/2016/5/11/chartex" xmlns:cx4="http://schemas.microsoft.com/office/drawing/2016/5/10/chartex" xmlns:cx3="http://schemas.microsoft.com/office/drawing/2016/5/9/chartex" xmlns:cx2="http://schemas.microsoft.com/office/drawing/2015/10/21/chartex" xmlns:cx1="http://schemas.microsoft.com/office/drawing/2015/9/8/chartex" xmlns:cx="http://schemas.microsoft.com/office/drawing/2014/chartex">
             <w:pict>
               <v:group id="Group 3502" style="width:406.99pt;height:3pt;mso-position-horizontal-relative:char;mso-position-vertical-relative:line" coordsize="51687,381">
                 <v:shape id="Shape 4145" style="position:absolute;width:51687;height:381;left:0;top:0;" coordsize="5168773,38100" path="m0,0l5168773,0l5168773,38100l0,38100l0,0">
@@ -738,7 +736,7 @@
         <w:rPr>
           <w:rFonts w:ascii="Arial" w:eastAsia="Arial" w:hAnsi="Arial" w:cs="Arial"/>
         </w:rPr>
-        <w:t>1772</w:t>
+        <w:t>1751</w:t>
       </w:r>
       <w:r>
         <w:rPr>
@@ -838,14 +836,44 @@
           <w:rFonts w:ascii="Arial" w:eastAsia="Arial" w:hAnsi="Arial" w:cs="Arial"/>
           <w:sz w:val="21"/>
         </w:rPr>
-        <w:t>Almacén</w:t>
-      </w:r>
-      <w:r>
-        <w:rPr>
-          <w:rFonts w:ascii="Arial" w:eastAsia="Arial" w:hAnsi="Arial" w:cs="Arial"/>
-          <w:sz w:val="21"/>
-        </w:rPr>
-        <w:t>; para ello se menciona el estado de dicho equipo en el siguiente cuadro.</w:t>
+        <w:t>Tesorería y una (1) impresora Multifuncional perteneciente a la unidad de Archivo de Tesorería</w:t>
+      </w:r>
+      <w:r>
+        <w:rPr>
+          <w:rFonts w:ascii="Arial" w:eastAsia="Arial" w:hAnsi="Arial" w:cs="Arial"/>
+          <w:sz w:val="21"/>
+        </w:rPr>
+        <w:t>; para ello se menciona el estado de dicho</w:t>
+      </w:r>
+      <w:r>
+        <w:rPr>
+          <w:rFonts w:ascii="Arial" w:eastAsia="Arial" w:hAnsi="Arial" w:cs="Arial"/>
+          <w:sz w:val="21"/>
+        </w:rPr>
+        <w:t>s</w:t>
+      </w:r>
+      <w:r>
+        <w:rPr>
+          <w:rFonts w:ascii="Arial" w:eastAsia="Arial" w:hAnsi="Arial" w:cs="Arial"/>
+          <w:sz w:val="21"/>
+        </w:rPr>
+        <w:t xml:space="preserve"> equipo</w:t>
+      </w:r>
+      <w:r>
+        <w:rPr>
+          <w:rFonts w:ascii="Arial" w:eastAsia="Arial" w:hAnsi="Arial" w:cs="Arial"/>
+          <w:sz w:val="21"/>
+        </w:rPr>
+        <w:t>s</w:t>
+      </w:r>
+      <w:bookmarkStart w:id="0" w:name="_GoBack"/>
+      <w:bookmarkEnd w:id="0"/>
+      <w:r>
+        <w:rPr>
+          <w:rFonts w:ascii="Arial" w:eastAsia="Arial" w:hAnsi="Arial" w:cs="Arial"/>
+          <w:sz w:val="21"/>
+        </w:rPr>
+        <w:t xml:space="preserve"> en el siguiente cuadro.</w:t>
       </w:r>
       <w:r>
         <w:rPr>
@@ -1043,7 +1071,13 @@
               <w:rPr>
                 <w:b/>
               </w:rPr>
-              <w:t xml:space="preserve"> 6525mfp</w:t>
+              <w:t xml:space="preserve"> </w:t>
+            </w:r>
+            <w:r>
+              <w:rPr>
+                <w:b/>
+              </w:rPr>
+              <w:t>M4125idn</w:t>
             </w:r>
           </w:p>
         </w:tc>
@@ -1067,7 +1101,10 @@
             </w:r>
             <w:proofErr w:type="spellEnd"/>
             <w:r>
-              <w:t xml:space="preserve"> 6525mfp</w:t>
+              <w:t xml:space="preserve"> </w:t>
+            </w:r>
+            <w:r>
+              <w:t>M4125idn</w:t>
             </w:r>
           </w:p>
           <w:p>
@@ -1105,7 +1142,10 @@
               <w:t xml:space="preserve">CP: </w:t>
             </w:r>
             <w:r>
-              <w:t>00555-2022</w:t>
+              <w:t>13633</w:t>
+            </w:r>
+            <w:r>
+              <w:t>-2022</w:t>
             </w:r>
           </w:p>
           <w:p>
@@ -1120,7 +1160,7 @@
               <w:t xml:space="preserve"> </w:t>
             </w:r>
             <w:r>
-              <w:t>NXH5501248</w:t>
+              <w:t>R5W8800233</w:t>
             </w:r>
           </w:p>
         </w:tc>
@@ -1151,7 +1191,6 @@
               <w:rPr>
                 <w:b/>
               </w:rPr>
-              <w:lastRenderedPageBreak/>
               <w:t>Observación</w:t>
             </w:r>
             <w:r>
@@ -1176,6 +1215,9 @@
               <w:t>, presenta retazos rotos</w:t>
             </w:r>
             <w:r>
+              <w:t xml:space="preserve"> lo que genera manchado en la impresión</w:t>
+            </w:r>
+            <w:r>
               <w:t>.</w:t>
             </w:r>
             <w:r>
@@ -1191,28 +1233,7 @@
               <w:rPr>
                 <w:b/>
               </w:rPr>
-              <w:t xml:space="preserve">; </w:t>
-            </w:r>
-            <w:r>
-              <w:t>Lo que genera manchado en la impresión</w:t>
-            </w:r>
-            <w:r>
-              <w:rPr>
-                <w:b/>
-              </w:rPr>
-              <w:t>.</w:t>
-            </w:r>
-            <w:r>
-              <w:rPr>
-                <w:b/>
-              </w:rPr>
-              <w:t xml:space="preserve"> </w:t>
-            </w:r>
-            <w:r>
-              <w:rPr>
-                <w:b/>
-              </w:rPr>
-              <w:t>Imagen ref. 02</w:t>
+              <w:t>;</w:t>
             </w:r>
           </w:p>
         </w:tc>
@@ -1234,7 +1255,6 @@
               <w:rPr>
                 <w:b/>
               </w:rPr>
-              <w:lastRenderedPageBreak/>
               <w:t>Recomendación.</w:t>
             </w:r>
           </w:p>
@@ -1273,16 +1293,290 @@
     </w:p>
     <w:p>
       <w:pPr>
+        <w:spacing w:after="5" w:line="360" w:lineRule="auto"/>
+        <w:ind w:left="422" w:hanging="10"/>
+        <w:jc w:val="both"/>
+        <w:rPr>
+          <w:rFonts w:ascii="Arial" w:eastAsia="Arial" w:hAnsi="Arial" w:cs="Arial"/>
+          <w:b/>
+          <w:sz w:val="21"/>
+        </w:rPr>
+      </w:pPr>
+      <w:r>
+        <w:rPr>
+          <w:rFonts w:ascii="Arial" w:eastAsia="Arial" w:hAnsi="Arial" w:cs="Arial"/>
+          <w:b/>
+          <w:sz w:val="21"/>
+        </w:rPr>
+        <w:t>Cuadro</w:t>
+      </w:r>
+      <w:r>
+        <w:rPr>
+          <w:rFonts w:ascii="Arial" w:eastAsia="Arial" w:hAnsi="Arial" w:cs="Arial"/>
+          <w:b/>
+          <w:sz w:val="21"/>
+        </w:rPr>
+        <w:t xml:space="preserve"> 2 </w:t>
+      </w:r>
+      <w:r>
+        <w:rPr>
+          <w:rFonts w:ascii="Arial" w:eastAsia="Arial" w:hAnsi="Arial" w:cs="Arial"/>
+          <w:b/>
+          <w:sz w:val="21"/>
+        </w:rPr>
+        <w:t>– observación</w:t>
+      </w:r>
+    </w:p>
+    <w:tbl>
+      <w:tblPr>
+        <w:tblStyle w:val="Tablaconcuadrcula"/>
+        <w:tblW w:w="0" w:type="auto"/>
+        <w:tblInd w:w="422" w:type="dxa"/>
+        <w:tblLook w:val="04A0" w:firstRow="1" w:lastRow="0" w:firstColumn="1" w:lastColumn="0" w:noHBand="0" w:noVBand="1"/>
+      </w:tblPr>
+      <w:tblGrid>
+        <w:gridCol w:w="8081"/>
+      </w:tblGrid>
+      <w:tr>
+        <w:tc>
+          <w:tcPr>
+            <w:tcW w:w="8503" w:type="dxa"/>
+          </w:tcPr>
+          <w:p>
+            <w:pPr>
+              <w:pStyle w:val="Prrafodelista"/>
+              <w:numPr>
+                <w:ilvl w:val="0"/>
+                <w:numId w:val="1"/>
+              </w:numPr>
+              <w:spacing w:after="5" w:line="360" w:lineRule="auto"/>
+              <w:jc w:val="both"/>
+              <w:rPr>
+                <w:b/>
+              </w:rPr>
+            </w:pPr>
+            <w:r>
+              <w:rPr>
+                <w:b/>
+              </w:rPr>
+              <w:t xml:space="preserve">Impresora </w:t>
+            </w:r>
+            <w:proofErr w:type="spellStart"/>
+            <w:r>
+              <w:rPr>
+                <w:b/>
+              </w:rPr>
+              <w:t>Kyocera</w:t>
+            </w:r>
+            <w:proofErr w:type="spellEnd"/>
+            <w:r>
+              <w:rPr>
+                <w:b/>
+              </w:rPr>
+              <w:t xml:space="preserve"> </w:t>
+            </w:r>
+            <w:proofErr w:type="spellStart"/>
+            <w:r>
+              <w:rPr>
+                <w:b/>
+              </w:rPr>
+              <w:t>Ecosys</w:t>
+            </w:r>
+            <w:proofErr w:type="spellEnd"/>
+            <w:r>
+              <w:rPr>
+                <w:b/>
+              </w:rPr>
+              <w:t xml:space="preserve"> M4125idn</w:t>
+            </w:r>
+          </w:p>
+        </w:tc>
+      </w:tr>
+      <w:tr>
+        <w:tc>
+          <w:tcPr>
+            <w:tcW w:w="8503" w:type="dxa"/>
+          </w:tcPr>
+          <w:p>
+            <w:pPr>
+              <w:spacing w:after="5" w:line="360" w:lineRule="auto"/>
+              <w:jc w:val="both"/>
+            </w:pPr>
+            <w:r>
+              <w:t xml:space="preserve">MODELO: </w:t>
+            </w:r>
+            <w:proofErr w:type="spellStart"/>
+            <w:r>
+              <w:t>Ecosys</w:t>
+            </w:r>
+            <w:proofErr w:type="spellEnd"/>
+            <w:r>
+              <w:t xml:space="preserve"> M4125idn</w:t>
+            </w:r>
+          </w:p>
+          <w:p>
+            <w:pPr>
+              <w:spacing w:after="5" w:line="360" w:lineRule="auto"/>
+              <w:jc w:val="both"/>
+            </w:pPr>
+            <w:r>
+              <w:t xml:space="preserve">ESTADO: </w:t>
+            </w:r>
+            <w:r>
+              <w:t>Regular</w:t>
+            </w:r>
+          </w:p>
+          <w:p>
+            <w:pPr>
+              <w:spacing w:after="5" w:line="360" w:lineRule="auto"/>
+              <w:jc w:val="both"/>
+            </w:pPr>
+            <w:r>
+              <w:t xml:space="preserve">MARCA: </w:t>
+            </w:r>
+            <w:proofErr w:type="spellStart"/>
+            <w:r>
+              <w:t>Kyocera</w:t>
+            </w:r>
+            <w:proofErr w:type="spellEnd"/>
+          </w:p>
+          <w:p>
+            <w:pPr>
+              <w:spacing w:after="5" w:line="360" w:lineRule="auto"/>
+              <w:jc w:val="both"/>
+            </w:pPr>
+            <w:r>
+              <w:t xml:space="preserve">CP: </w:t>
+            </w:r>
+            <w:r>
+              <w:t>17778-2022</w:t>
+            </w:r>
+          </w:p>
+          <w:p>
+            <w:pPr>
+              <w:spacing w:after="5" w:line="360" w:lineRule="auto"/>
+              <w:jc w:val="both"/>
+            </w:pPr>
+            <w:r>
+              <w:t xml:space="preserve">SERIE: </w:t>
+            </w:r>
+            <w:r>
+              <w:t>R5W0300553</w:t>
+            </w:r>
+          </w:p>
+        </w:tc>
+      </w:tr>
+      <w:tr>
+        <w:tc>
+          <w:tcPr>
+            <w:tcW w:w="8503" w:type="dxa"/>
+          </w:tcPr>
+          <w:p>
+            <w:pPr>
+              <w:spacing w:after="5" w:line="360" w:lineRule="auto"/>
+              <w:jc w:val="both"/>
+              <w:rPr>
+                <w:b/>
+              </w:rPr>
+            </w:pPr>
+          </w:p>
+          <w:p>
+            <w:pPr>
+              <w:spacing w:after="5" w:line="360" w:lineRule="auto"/>
+              <w:jc w:val="both"/>
+              <w:rPr>
+                <w:b/>
+              </w:rPr>
+            </w:pPr>
+            <w:r>
+              <w:rPr>
+                <w:b/>
+              </w:rPr>
+              <w:t>Observación.</w:t>
+            </w:r>
+          </w:p>
+          <w:p>
+            <w:pPr>
+              <w:spacing w:after="5" w:line="360" w:lineRule="auto"/>
+              <w:jc w:val="both"/>
+            </w:pPr>
+            <w:r>
+              <w:t>Los rodillos de la unidad AD</w:t>
+            </w:r>
+            <w:r>
+              <w:t>F</w:t>
+            </w:r>
+            <w:r>
+              <w:t xml:space="preserve"> se encuentran desgastados debido al tiempo de uso, lo que genera atasco de papel</w:t>
+            </w:r>
+            <w:r>
+              <w:t>.</w:t>
+            </w:r>
+            <w:r>
+              <w:t xml:space="preserve"> </w:t>
+            </w:r>
+            <w:r>
+              <w:rPr>
+                <w:b/>
+              </w:rPr>
+              <w:t>Imagen ref. 02</w:t>
+            </w:r>
+            <w:r>
+              <w:rPr>
+                <w:b/>
+              </w:rPr>
+              <w:t>;</w:t>
+            </w:r>
+          </w:p>
+        </w:tc>
+      </w:tr>
+      <w:tr>
+        <w:tc>
+          <w:tcPr>
+            <w:tcW w:w="8503" w:type="dxa"/>
+          </w:tcPr>
+          <w:p>
+            <w:pPr>
+              <w:spacing w:after="5" w:line="360" w:lineRule="auto"/>
+              <w:jc w:val="both"/>
+              <w:rPr>
+                <w:b/>
+              </w:rPr>
+            </w:pPr>
+            <w:r>
+              <w:rPr>
+                <w:b/>
+              </w:rPr>
+              <w:t>Recomendación.</w:t>
+            </w:r>
+          </w:p>
+          <w:p>
+            <w:pPr>
+              <w:pStyle w:val="Prrafodelista"/>
+              <w:numPr>
+                <w:ilvl w:val="0"/>
+                <w:numId w:val="5"/>
+              </w:numPr>
+              <w:spacing w:after="5" w:line="360" w:lineRule="auto"/>
+              <w:jc w:val="both"/>
+            </w:pPr>
+            <w:r>
+              <w:t xml:space="preserve">Se recomienda </w:t>
+            </w:r>
+            <w:r>
+              <w:t>cambio de los rodillos de la unidad ADF (adquirir 2 kit de rodillos de ADF)</w:t>
+            </w:r>
+            <w:r>
+              <w:t>.</w:t>
+            </w:r>
+          </w:p>
+        </w:tc>
+      </w:tr>
+    </w:tbl>
+    <w:p>
+      <w:pPr>
         <w:spacing w:after="0"/>
       </w:pPr>
-      <w:r>
-        <w:rPr>
-          <w:rFonts w:ascii="Arial" w:eastAsia="Arial" w:hAnsi="Arial" w:cs="Arial"/>
-          <w:b/>
-          <w:sz w:val="21"/>
-        </w:rPr>
-        <w:t xml:space="preserve"> </w:t>
-      </w:r>
     </w:p>
     <w:p>
       <w:pPr>
@@ -1349,7 +1643,21 @@
           <w:rFonts w:ascii="Arial" w:eastAsia="Arial" w:hAnsi="Arial" w:cs="Arial"/>
           <w:sz w:val="21"/>
         </w:rPr>
-        <w:t xml:space="preserve">se recomienda  el cambio </w:t>
+        <w:t xml:space="preserve">se </w:t>
+      </w:r>
+      <w:r>
+        <w:rPr>
+          <w:rFonts w:ascii="Arial" w:eastAsia="Arial" w:hAnsi="Arial" w:cs="Arial"/>
+          <w:sz w:val="21"/>
+        </w:rPr>
+        <w:t>recomienda el</w:t>
+      </w:r>
+      <w:r>
+        <w:rPr>
+          <w:rFonts w:ascii="Arial" w:eastAsia="Arial" w:hAnsi="Arial" w:cs="Arial"/>
+          <w:sz w:val="21"/>
+        </w:rPr>
+        <w:t xml:space="preserve"> cambio </w:t>
       </w:r>
       <w:r>
         <w:rPr>
@@ -1405,6 +1713,13 @@
           <w:rFonts w:ascii="Arial" w:eastAsia="Arial" w:hAnsi="Arial" w:cs="Arial"/>
           <w:sz w:val="21"/>
         </w:rPr>
+        <w:t>s</w:t>
+      </w:r>
+      <w:r>
+        <w:rPr>
+          <w:rFonts w:ascii="Arial" w:eastAsia="Arial" w:hAnsi="Arial" w:cs="Arial"/>
+          <w:sz w:val="21"/>
+        </w:rPr>
         <w:t xml:space="preserve"> </w:t>
       </w:r>
       <w:r>
@@ -1412,7 +1727,21 @@
           <w:rFonts w:ascii="Arial" w:eastAsia="Arial" w:hAnsi="Arial" w:cs="Arial"/>
           <w:sz w:val="21"/>
         </w:rPr>
-        <w:t>impresora.</w:t>
+        <w:t>impresora</w:t>
+      </w:r>
+      <w:r>
+        <w:rPr>
+          <w:rFonts w:ascii="Arial" w:eastAsia="Arial" w:hAnsi="Arial" w:cs="Arial"/>
+          <w:sz w:val="21"/>
+        </w:rPr>
+        <w:t>s</w:t>
+      </w:r>
+      <w:r>
+        <w:rPr>
+          <w:rFonts w:ascii="Arial" w:eastAsia="Arial" w:hAnsi="Arial" w:cs="Arial"/>
+          <w:sz w:val="21"/>
+        </w:rPr>
+        <w:t>.</w:t>
       </w:r>
     </w:p>
     <w:p>
@@ -1420,17 +1749,6 @@
         <w:spacing w:after="5" w:line="360" w:lineRule="auto"/>
         <w:ind w:left="422" w:hanging="10"/>
         <w:jc w:val="both"/>
-        <w:rPr>
-          <w:rFonts w:ascii="Arial" w:eastAsia="Arial" w:hAnsi="Arial" w:cs="Arial"/>
-          <w:sz w:val="21"/>
-        </w:rPr>
-      </w:pPr>
-    </w:p>
-    <w:p>
-      <w:pPr>
-        <w:spacing w:after="5" w:line="360" w:lineRule="auto"/>
-        <w:ind w:left="422" w:hanging="10"/>
-        <w:jc w:val="both"/>
       </w:pPr>
       <w:r>
         <w:rPr>
@@ -1451,18 +1769,6 @@
           <w:b/>
         </w:rPr>
         <w:t xml:space="preserve"> </w:t>
-      </w:r>
-    </w:p>
-    <w:p>
-      <w:pPr>
-        <w:spacing w:after="0"/>
-        <w:ind w:left="427"/>
-      </w:pPr>
-      <w:r>
-        <w:rPr>
-          <w:rFonts w:ascii="Arial" w:eastAsia="Arial" w:hAnsi="Arial" w:cs="Arial"/>
-        </w:rPr>
-        <w:t xml:space="preserve">            </w:t>
       </w:r>
     </w:p>
     <w:p>
@@ -1606,176 +1912,14 @@
     <w:p>
       <w:pPr>
         <w:spacing w:after="0"/>
-        <w:ind w:left="3308"/>
-      </w:pPr>
-      <w:r>
-        <w:rPr>
-          <w:rFonts w:ascii="Arial" w:eastAsia="Arial" w:hAnsi="Arial" w:cs="Arial"/>
-          <w:sz w:val="14"/>
-        </w:rPr>
-        <w:t xml:space="preserve"> </w:t>
-      </w:r>
-    </w:p>
-    <w:p>
-      <w:pPr>
-        <w:spacing w:after="0"/>
         <w:ind w:left="427"/>
       </w:pPr>
-      <w:r>
-        <w:rPr>
-          <w:rFonts w:ascii="Arial" w:eastAsia="Arial" w:hAnsi="Arial" w:cs="Arial"/>
-          <w:sz w:val="14"/>
-        </w:rPr>
-        <w:t xml:space="preserve"> </w:t>
-      </w:r>
-    </w:p>
-    <w:p>
-      <w:pPr>
-        <w:spacing w:after="77"/>
-        <w:ind w:left="427"/>
-      </w:pPr>
-      <w:r>
-        <w:rPr>
-          <w:rFonts w:ascii="Arial" w:eastAsia="Arial" w:hAnsi="Arial" w:cs="Arial"/>
-          <w:sz w:val="14"/>
-        </w:rPr>
-        <w:t xml:space="preserve"> </w:t>
-      </w:r>
-    </w:p>
-    <w:p>
-      <w:pPr>
-        <w:spacing w:after="0"/>
-        <w:ind w:left="427"/>
-      </w:pPr>
-      <w:r>
-        <w:rPr>
-          <w:rFonts w:ascii="Century Gothic" w:eastAsia="Century Gothic" w:hAnsi="Century Gothic" w:cs="Century Gothic"/>
-          <w:b/>
-        </w:rPr>
-        <w:t xml:space="preserve"> </w:t>
-      </w:r>
-    </w:p>
-    <w:p>
-      <w:pPr>
-        <w:spacing w:after="2" w:line="238" w:lineRule="auto"/>
-        <w:ind w:left="427" w:right="8024"/>
-      </w:pPr>
-      <w:r>
-        <w:rPr>
-          <w:rFonts w:ascii="Century Gothic" w:eastAsia="Century Gothic" w:hAnsi="Century Gothic" w:cs="Century Gothic"/>
-          <w:b/>
-        </w:rPr>
-        <w:t xml:space="preserve"> </w:t>
-      </w:r>
       <w:r>
         <w:rPr>
           <w:rFonts w:ascii="Century Gothic" w:eastAsia="Century Gothic" w:hAnsi="Century Gothic" w:cs="Century Gothic"/>
           <w:color w:val="FFCC00"/>
         </w:rPr>
-        <w:t xml:space="preserve"> </w:t>
-      </w:r>
-    </w:p>
-    <w:p>
-      <w:pPr>
-        <w:spacing w:after="0"/>
-        <w:ind w:left="427"/>
-      </w:pPr>
-      <w:r>
-        <w:rPr>
-          <w:rFonts w:ascii="Century Gothic" w:eastAsia="Century Gothic" w:hAnsi="Century Gothic" w:cs="Century Gothic"/>
-          <w:color w:val="FFCC00"/>
-        </w:rPr>
-        <w:t xml:space="preserve"> </w:t>
-      </w:r>
-    </w:p>
-    <w:p>
-      <w:pPr>
-        <w:spacing w:after="0"/>
-        <w:ind w:left="427"/>
-      </w:pPr>
-      <w:r>
-        <w:rPr>
-          <w:rFonts w:ascii="Century Gothic" w:eastAsia="Century Gothic" w:hAnsi="Century Gothic" w:cs="Century Gothic"/>
-          <w:color w:val="FFCC00"/>
-        </w:rPr>
-        <w:t xml:space="preserve"> </w:t>
-      </w:r>
-    </w:p>
-    <w:p>
-      <w:pPr>
-        <w:spacing w:after="0"/>
-        <w:ind w:left="427"/>
-      </w:pPr>
-      <w:r>
-        <w:rPr>
-          <w:rFonts w:ascii="Century Gothic" w:eastAsia="Century Gothic" w:hAnsi="Century Gothic" w:cs="Century Gothic"/>
-          <w:color w:val="FFCC00"/>
-        </w:rPr>
-        <w:t xml:space="preserve"> </w:t>
-      </w:r>
-    </w:p>
-    <w:p>
-      <w:pPr>
-        <w:spacing w:after="0"/>
-        <w:ind w:left="427"/>
-      </w:pPr>
-      <w:r>
-        <w:rPr>
-          <w:rFonts w:ascii="Century Gothic" w:eastAsia="Century Gothic" w:hAnsi="Century Gothic" w:cs="Century Gothic"/>
-          <w:color w:val="FFCC00"/>
-        </w:rPr>
-        <w:t xml:space="preserve"> </w:t>
-      </w:r>
-    </w:p>
-    <w:p>
-      <w:pPr>
-        <w:spacing w:after="0"/>
-        <w:ind w:left="427"/>
-      </w:pPr>
-      <w:r>
-        <w:rPr>
-          <w:rFonts w:ascii="Century Gothic" w:eastAsia="Century Gothic" w:hAnsi="Century Gothic" w:cs="Century Gothic"/>
-          <w:color w:val="FFCC00"/>
-        </w:rPr>
-        <w:t xml:space="preserve"> </w:t>
-      </w:r>
-    </w:p>
-    <w:p>
-      <w:pPr>
-        <w:spacing w:after="0"/>
-        <w:ind w:left="427"/>
-      </w:pPr>
-      <w:r>
-        <w:rPr>
-          <w:rFonts w:ascii="Century Gothic" w:eastAsia="Century Gothic" w:hAnsi="Century Gothic" w:cs="Century Gothic"/>
-          <w:color w:val="FFCC00"/>
-        </w:rPr>
-        <w:t xml:space="preserve"> </w:t>
-      </w:r>
-    </w:p>
-    <w:p>
-      <w:pPr>
-        <w:spacing w:after="0"/>
-        <w:ind w:left="427"/>
-      </w:pPr>
-      <w:r>
-        <w:rPr>
-          <w:rFonts w:ascii="Century Gothic" w:eastAsia="Century Gothic" w:hAnsi="Century Gothic" w:cs="Century Gothic"/>
-          <w:color w:val="FFCC00"/>
-        </w:rPr>
-        <w:t xml:space="preserve"> </w:t>
-      </w:r>
-    </w:p>
-    <w:p>
-      <w:pPr>
-        <w:spacing w:after="0"/>
-        <w:ind w:left="427"/>
-      </w:pPr>
-      <w:r>
-        <w:rPr>
-          <w:rFonts w:ascii="Century Gothic" w:eastAsia="Century Gothic" w:hAnsi="Century Gothic" w:cs="Century Gothic"/>
-          <w:color w:val="FFCC00"/>
-        </w:rPr>
+        <w:lastRenderedPageBreak/>
         <w:t xml:space="preserve"> </w:t>
       </w:r>
       <w:r>
@@ -1799,12 +1943,11 @@
           <w:color w:val="FFCC00"/>
           <w:sz w:val="20"/>
         </w:rPr>
-        <w:lastRenderedPageBreak/>
         <w:drawing>
-          <wp:inline distT="0" distB="0" distL="0" distR="0" wp14:anchorId="239EFE38" wp14:editId="5B580DB7">
-            <wp:extent cx="5819775" cy="3663110"/>
-            <wp:effectExtent l="0" t="0" r="0" b="0"/>
-            <wp:docPr id="3" name="Imagen 3" descr="C:\Users\silverit\Downloads\WhatsApp Image 2022-11-10 at 12.08.41 PM.jpeg"/>
+          <wp:inline distT="0" distB="0" distL="0" distR="0" wp14:anchorId="4E389497" wp14:editId="38E1FFFF">
+            <wp:extent cx="5819140" cy="3705225"/>
+            <wp:effectExtent l="0" t="0" r="0" b="9525"/>
+            <wp:docPr id="1" name="Imagen 1" descr="C:\Users\silverit\Downloads\WhatsApp Image 2022-11-16 at 2.39.14 PM (1).jpeg"/>
             <wp:cNvGraphicFramePr>
               <a:graphicFrameLocks xmlns:a="http://schemas.openxmlformats.org/drawingml/2006/main" noChangeAspect="1"/>
             </wp:cNvGraphicFramePr>
@@ -1812,13 +1955,13 @@
               <a:graphicData uri="http://schemas.openxmlformats.org/drawingml/2006/picture">
                 <pic:pic xmlns:pic="http://schemas.openxmlformats.org/drawingml/2006/picture">
                   <pic:nvPicPr>
-                    <pic:cNvPr id="0" name="Picture 1" descr="C:\Users\silverit\Downloads\WhatsApp Image 2022-11-10 at 12.08.41 PM.jpeg"/>
+                    <pic:cNvPr id="0" name="Picture 1" descr="C:\Users\silverit\Downloads\WhatsApp Image 2022-11-16 at 2.39.14 PM (1).jpeg"/>
                     <pic:cNvPicPr>
                       <a:picLocks noChangeAspect="1" noChangeArrowheads="1"/>
                     </pic:cNvPicPr>
                   </pic:nvPicPr>
                   <pic:blipFill>
-                    <a:blip r:embed="rId7">
+                    <a:blip r:embed="rId7" cstate="print">
                       <a:extLst>
                         <a:ext uri="{28A0092B-C50C-407E-A947-70E740481C1C}">
                           <a14:useLocalDpi xmlns:a14="http://schemas.microsoft.com/office/drawing/2010/main" val="0"/>
@@ -1833,7 +1976,7 @@
                   <pic:spPr bwMode="auto">
                     <a:xfrm>
                       <a:off x="0" y="0"/>
-                      <a:ext cx="5840679" cy="3676268"/>
+                      <a:ext cx="5827051" cy="3710262"/>
                     </a:xfrm>
                     <a:prstGeom prst="rect">
                       <a:avLst/>
@@ -1919,10 +2062,10 @@
           <w:noProof/>
         </w:rPr>
         <w:drawing>
-          <wp:inline distT="0" distB="0" distL="0" distR="0" wp14:anchorId="1A93F43A" wp14:editId="7640F25E">
-            <wp:extent cx="5819775" cy="3657600"/>
-            <wp:effectExtent l="0" t="0" r="9525" b="0"/>
-            <wp:docPr id="4" name="Imagen 4" descr="C:\Users\silverit\Downloads\WhatsApp Image 2022-11-10 at 12.08.41 PM (1).jpeg"/>
+          <wp:inline distT="0" distB="0" distL="0" distR="0" wp14:anchorId="3354C5EB" wp14:editId="6AFB365C">
+            <wp:extent cx="5819140" cy="3667125"/>
+            <wp:effectExtent l="0" t="0" r="0" b="9525"/>
+            <wp:docPr id="2" name="Imagen 2" descr="C:\Users\silverit\Downloads\WhatsApp Image 2022-11-16 at 2.41.31 PM.jpeg"/>
             <wp:cNvGraphicFramePr>
               <a:graphicFrameLocks xmlns:a="http://schemas.openxmlformats.org/drawingml/2006/main" noChangeAspect="1"/>
             </wp:cNvGraphicFramePr>
@@ -1930,7 +2073,7 @@
               <a:graphicData uri="http://schemas.openxmlformats.org/drawingml/2006/picture">
                 <pic:pic xmlns:pic="http://schemas.openxmlformats.org/drawingml/2006/picture">
                   <pic:nvPicPr>
-                    <pic:cNvPr id="0" name="Picture 2" descr="C:\Users\silverit\Downloads\WhatsApp Image 2022-11-10 at 12.08.41 PM (1).jpeg"/>
+                    <pic:cNvPr id="0" name="Picture 2" descr="C:\Users\silverit\Downloads\WhatsApp Image 2022-11-16 at 2.41.31 PM.jpeg"/>
                     <pic:cNvPicPr>
                       <a:picLocks noChangeAspect="1" noChangeArrowheads="1"/>
                     </pic:cNvPicPr>
@@ -1943,13 +2086,13 @@
                         </a:ext>
                       </a:extLst>
                     </a:blip>
-                    <a:srcRect t="13977" b="8752"/>
+                    <a:srcRect t="7910" b="29739"/>
                     <a:stretch/>
                   </pic:blipFill>
                   <pic:spPr bwMode="auto">
                     <a:xfrm>
                       <a:off x="0" y="0"/>
-                      <a:ext cx="5820486" cy="3658047"/>
+                      <a:ext cx="5838934" cy="3679599"/>
                     </a:xfrm>
                     <a:prstGeom prst="rect">
                       <a:avLst/>
@@ -1990,7 +2133,7 @@
         <w:rPr>
           <w:rFonts w:ascii="Arial" w:eastAsia="Arial" w:hAnsi="Arial" w:cs="Arial"/>
         </w:rPr>
-        <w:t>Presenta manchas de impresión</w:t>
+        <w:t>Rodillos de ADF desgastados</w:t>
       </w:r>
       <w:r>
         <w:rPr>
@@ -2005,16 +2148,6 @@
         </w:rPr>
         <w:t>.</w:t>
       </w:r>
-    </w:p>
-    <w:p>
-      <w:pPr>
-        <w:spacing w:after="5" w:line="249" w:lineRule="auto"/>
-        <w:jc w:val="both"/>
-        <w:rPr>
-          <w:rFonts w:ascii="Arial" w:eastAsia="Arial" w:hAnsi="Arial" w:cs="Arial"/>
-          <w:b/>
-        </w:rPr>
-      </w:pPr>
     </w:p>
     <w:p>
       <w:pPr>
@@ -2632,7 +2765,7 @@
             </wp:anchor>
           </w:drawing>
         </mc:Choice>
-        <mc:Fallback xmlns:cx="http://schemas.microsoft.com/office/drawing/2014/chartex" xmlns:cx1="http://schemas.microsoft.com/office/drawing/2015/9/8/chartex" xmlns:cx2="http://schemas.microsoft.com/office/drawing/2015/10/21/chartex" xmlns:cx3="http://schemas.microsoft.com/office/drawing/2016/5/9/chartex" xmlns:cx4="http://schemas.microsoft.com/office/drawing/2016/5/10/chartex" xmlns:cx5="http://schemas.microsoft.com/office/drawing/2016/5/11/chartex" xmlns:cx6="http://schemas.microsoft.com/office/drawing/2016/5/12/chartex" xmlns:cx7="http://schemas.microsoft.com/office/drawing/2016/5/13/chartex" xmlns:cx8="http://schemas.microsoft.com/office/drawing/2016/5/14/chartex" xmlns:aink="http://schemas.microsoft.com/office/drawing/2016/ink" xmlns:am3d="http://schemas.microsoft.com/office/drawing/2017/model3d" xmlns:w16cex="http://schemas.microsoft.com/office/word/2018/wordml/cex" xmlns:w16cid="http://schemas.microsoft.com/office/word/2016/wordml/cid" xmlns:w16="http://schemas.microsoft.com/office/word/2018/wordml" xmlns:w16sdtdh="http://schemas.microsoft.com/office/word/2020/wordml/sdtdatahash" xmlns:w16se="http://schemas.microsoft.com/office/word/2015/wordml/symex" xmlns:a="http://schemas.openxmlformats.org/drawingml/2006/main">
+        <mc:Fallback xmlns:a="http://schemas.openxmlformats.org/drawingml/2006/main" xmlns:w16se="http://schemas.microsoft.com/office/word/2015/wordml/symex" xmlns:w16sdtdh="http://schemas.microsoft.com/office/word/2020/wordml/sdtdatahash" xmlns:w16="http://schemas.microsoft.com/office/word/2018/wordml" xmlns:w16cid="http://schemas.microsoft.com/office/word/2016/wordml/cid" xmlns:w16cex="http://schemas.microsoft.com/office/word/2018/wordml/cex" xmlns:am3d="http://schemas.microsoft.com/office/drawing/2017/model3d" xmlns:aink="http://schemas.microsoft.com/office/drawing/2016/ink" xmlns:cx8="http://schemas.microsoft.com/office/drawing/2016/5/14/chartex" xmlns:cx7="http://schemas.microsoft.com/office/drawing/2016/5/13/chartex" xmlns:cx6="http://schemas.microsoft.com/office/drawing/2016/5/12/chartex" xmlns:cx5="http://schemas.microsoft.com/office/drawing/2016/5/11/chartex" xmlns:cx4="http://schemas.microsoft.com/office/drawing/2016/5/10/chartex" xmlns:cx3="http://schemas.microsoft.com/office/drawing/2016/5/9/chartex" xmlns:cx2="http://schemas.microsoft.com/office/drawing/2015/10/21/chartex" xmlns:cx1="http://schemas.microsoft.com/office/drawing/2015/9/8/chartex" xmlns:cx="http://schemas.microsoft.com/office/drawing/2014/chartex">
           <w:pict>
             <v:group id="Group 3956" style="width:455.45pt;height:56.85pt;position:absolute;z-index:-2147483627;mso-position-horizontal-relative:page;mso-position-horizontal:absolute;margin-left:89.8pt;mso-position-vertical-relative:page;margin-top:21.25pt;" coordsize="57842,7219">
               <v:shape id="Picture 3957" style="position:absolute;width:5568;height:6369;left:0;top:0;" filled="f">
@@ -2837,7 +2970,7 @@
             </wp:anchor>
           </w:drawing>
         </mc:Choice>
-        <mc:Fallback xmlns:cx="http://schemas.microsoft.com/office/drawing/2014/chartex" xmlns:cx1="http://schemas.microsoft.com/office/drawing/2015/9/8/chartex" xmlns:cx2="http://schemas.microsoft.com/office/drawing/2015/10/21/chartex" xmlns:cx3="http://schemas.microsoft.com/office/drawing/2016/5/9/chartex" xmlns:cx4="http://schemas.microsoft.com/office/drawing/2016/5/10/chartex" xmlns:cx5="http://schemas.microsoft.com/office/drawing/2016/5/11/chartex" xmlns:cx6="http://schemas.microsoft.com/office/drawing/2016/5/12/chartex" xmlns:cx7="http://schemas.microsoft.com/office/drawing/2016/5/13/chartex" xmlns:cx8="http://schemas.microsoft.com/office/drawing/2016/5/14/chartex" xmlns:aink="http://schemas.microsoft.com/office/drawing/2016/ink" xmlns:am3d="http://schemas.microsoft.com/office/drawing/2017/model3d" xmlns:w16cex="http://schemas.microsoft.com/office/word/2018/wordml/cex" xmlns:w16cid="http://schemas.microsoft.com/office/word/2016/wordml/cid" xmlns:w16="http://schemas.microsoft.com/office/word/2018/wordml" xmlns:w16sdtdh="http://schemas.microsoft.com/office/word/2020/wordml/sdtdatahash" xmlns:w16se="http://schemas.microsoft.com/office/word/2015/wordml/symex" xmlns:a="http://schemas.openxmlformats.org/drawingml/2006/main">
+        <mc:Fallback xmlns:a="http://schemas.openxmlformats.org/drawingml/2006/main" xmlns:w16se="http://schemas.microsoft.com/office/word/2015/wordml/symex" xmlns:w16sdtdh="http://schemas.microsoft.com/office/word/2020/wordml/sdtdatahash" xmlns:w16="http://schemas.microsoft.com/office/word/2018/wordml" xmlns:w16cid="http://schemas.microsoft.com/office/word/2016/wordml/cid" xmlns:w16cex="http://schemas.microsoft.com/office/word/2018/wordml/cex" xmlns:am3d="http://schemas.microsoft.com/office/drawing/2017/model3d" xmlns:aink="http://schemas.microsoft.com/office/drawing/2016/ink" xmlns:cx8="http://schemas.microsoft.com/office/drawing/2016/5/14/chartex" xmlns:cx7="http://schemas.microsoft.com/office/drawing/2016/5/13/chartex" xmlns:cx6="http://schemas.microsoft.com/office/drawing/2016/5/12/chartex" xmlns:cx5="http://schemas.microsoft.com/office/drawing/2016/5/11/chartex" xmlns:cx4="http://schemas.microsoft.com/office/drawing/2016/5/10/chartex" xmlns:cx3="http://schemas.microsoft.com/office/drawing/2016/5/9/chartex" xmlns:cx2="http://schemas.microsoft.com/office/drawing/2015/10/21/chartex" xmlns:cx1="http://schemas.microsoft.com/office/drawing/2015/9/8/chartex" xmlns:cx="http://schemas.microsoft.com/office/drawing/2014/chartex">
           <w:pict>
             <v:group id="Group 3905" style="width:455.45pt;height:56.85pt;position:absolute;z-index:-2147483627;mso-position-horizontal-relative:page;mso-position-horizontal:absolute;margin-left:89.8pt;mso-position-vertical-relative:page;margin-top:21.25pt;" coordsize="57842,7219">
               <v:shape id="Picture 3906" style="position:absolute;width:5568;height:6369;left:0;top:0;" filled="f">
@@ -3066,7 +3199,7 @@
             </wp:anchor>
           </w:drawing>
         </mc:Choice>
-        <mc:Fallback xmlns:cx="http://schemas.microsoft.com/office/drawing/2014/chartex" xmlns:cx1="http://schemas.microsoft.com/office/drawing/2015/9/8/chartex" xmlns:cx2="http://schemas.microsoft.com/office/drawing/2015/10/21/chartex" xmlns:cx3="http://schemas.microsoft.com/office/drawing/2016/5/9/chartex" xmlns:cx4="http://schemas.microsoft.com/office/drawing/2016/5/10/chartex" xmlns:cx5="http://schemas.microsoft.com/office/drawing/2016/5/11/chartex" xmlns:cx6="http://schemas.microsoft.com/office/drawing/2016/5/12/chartex" xmlns:cx7="http://schemas.microsoft.com/office/drawing/2016/5/13/chartex" xmlns:cx8="http://schemas.microsoft.com/office/drawing/2016/5/14/chartex" xmlns:aink="http://schemas.microsoft.com/office/drawing/2016/ink" xmlns:am3d="http://schemas.microsoft.com/office/drawing/2017/model3d" xmlns:w16cex="http://schemas.microsoft.com/office/word/2018/wordml/cex" xmlns:w16cid="http://schemas.microsoft.com/office/word/2016/wordml/cid" xmlns:w16="http://schemas.microsoft.com/office/word/2018/wordml" xmlns:w16sdtdh="http://schemas.microsoft.com/office/word/2020/wordml/sdtdatahash" xmlns:w16se="http://schemas.microsoft.com/office/word/2015/wordml/symex" xmlns:a="http://schemas.openxmlformats.org/drawingml/2006/main">
+        <mc:Fallback xmlns:a="http://schemas.openxmlformats.org/drawingml/2006/main" xmlns:w16se="http://schemas.microsoft.com/office/word/2015/wordml/symex" xmlns:w16sdtdh="http://schemas.microsoft.com/office/word/2020/wordml/sdtdatahash" xmlns:w16="http://schemas.microsoft.com/office/word/2018/wordml" xmlns:w16cid="http://schemas.microsoft.com/office/word/2016/wordml/cid" xmlns:w16cex="http://schemas.microsoft.com/office/word/2018/wordml/cex" xmlns:am3d="http://schemas.microsoft.com/office/drawing/2017/model3d" xmlns:aink="http://schemas.microsoft.com/office/drawing/2016/ink" xmlns:cx8="http://schemas.microsoft.com/office/drawing/2016/5/14/chartex" xmlns:cx7="http://schemas.microsoft.com/office/drawing/2016/5/13/chartex" xmlns:cx6="http://schemas.microsoft.com/office/drawing/2016/5/12/chartex" xmlns:cx5="http://schemas.microsoft.com/office/drawing/2016/5/11/chartex" xmlns:cx4="http://schemas.microsoft.com/office/drawing/2016/5/10/chartex" xmlns:cx3="http://schemas.microsoft.com/office/drawing/2016/5/9/chartex" xmlns:cx2="http://schemas.microsoft.com/office/drawing/2015/10/21/chartex" xmlns:cx1="http://schemas.microsoft.com/office/drawing/2015/9/8/chartex" xmlns:cx="http://schemas.microsoft.com/office/drawing/2014/chartex">
           <w:pict>
             <v:group id="Group 3854" style="width:455.45pt;height:56.85pt;position:absolute;z-index:-2147483627;mso-position-horizontal-relative:page;mso-position-horizontal:absolute;margin-left:89.8pt;mso-position-vertical-relative:page;margin-top:21.25pt;" coordsize="57842,7219">
               <v:shape id="Picture 3855" style="position:absolute;width:5568;height:6369;left:0;top:0;" filled="f">

</xml_diff>